<commit_message>
Added the general rule for 1st inversion chords
</commit_message>
<xml_diff>
--- a/musicalRulesIntoConstraints.docx
+++ b/musicalRulesIntoConstraints.docx
@@ -365,6 +365,55 @@
       </w:r>
     </w:p>
     <w:p/>
+    <w:p>
+      <w:pPr>
+        <w:pStyle w:val="Sous-titre"/>
+      </w:pPr>
+      <w:r>
+        <w:t>Première inversion</w:t>
+      </w:r>
+    </w:p>
+    <w:p>
+      <w:pPr>
+        <w:pStyle w:val="Paragraphedeliste"/>
+        <w:numPr>
+          <w:ilvl w:val="0"/>
+          <w:numId w:val="1"/>
+        </w:numPr>
+      </w:pPr>
+      <w:r>
+        <w:t xml:space="preserve">A 4 voix doubler la fondamentale ou la quinte de l’accord </w:t>
+      </w:r>
+    </w:p>
+    <w:p>
+      <w:pPr>
+        <w:pStyle w:val="Paragraphedeliste"/>
+        <w:numPr>
+          <w:ilvl w:val="0"/>
+          <w:numId w:val="2"/>
+        </w:numPr>
+      </w:pPr>
+      <w:r>
+        <w:t>Implémenté avec une contrainte</w:t>
+      </w:r>
+    </w:p>
+    <w:p>
+      <w:pPr>
+        <w:pStyle w:val="Paragraphedeliste"/>
+        <w:numPr>
+          <w:ilvl w:val="0"/>
+          <w:numId w:val="1"/>
+        </w:numPr>
+      </w:pPr>
+      <w:r>
+        <w:t>Enchainement II -&gt; V : la basse est doublée car c’est un bon degré, et les autres voix vont par mouvement contraire à la basse</w:t>
+      </w:r>
+    </w:p>
+    <w:p>
+      <w:pPr>
+        <w:pStyle w:val="Paragraphedeliste"/>
+      </w:pPr>
+    </w:p>
     <w:p/>
     <w:p>
       <w:pPr>

</xml_diff>

<commit_message>
clean up + made sure that all the constraints described in the word doc work correctly
Now the document is up to date and I can continue, all constraints work correctly
</commit_message>
<xml_diff>
--- a/musicalRulesIntoConstraints.docx
+++ b/musicalRulesIntoConstraints.docx
@@ -73,7 +73,7 @@
         <w:rPr>
           <w:color w:val="FF0000"/>
         </w:rPr>
-        <w:t>Cette règle devra être adaptée quand les accords de 4 notes seront ajoutés puisque pour les enchainements IV7 -&gt; I elle n’est pas respectée</w:t>
+        <w:t>Cette règle devra être adaptée quand les accords de 4 notes seront ajoutés puisque pour les enchainements V7 -&gt; I elle n’est pas respectée</w:t>
       </w:r>
       <w:r>
         <w:t>)</w:t>
@@ -114,6 +114,15 @@
       <w:r>
         <w:t>Implémenté avec un cout égal à la somme des intervalles mélodiques en valeur absolue</w:t>
       </w:r>
+      <w:r>
+        <w:t xml:space="preserve"> -&gt; </w:t>
+      </w:r>
+      <w:r>
+        <w:rPr>
+          <w:color w:val="FF0000"/>
+        </w:rPr>
+        <w:t>Peut-être être plus précis, donner un ordre d’importance aux voix</w:t>
+      </w:r>
     </w:p>
     <w:p/>
     <w:p>
@@ -148,7 +157,222 @@
         <w:t>Implémenté par une contrainte</w:t>
       </w:r>
     </w:p>
-    <w:p/>
+    <w:p>
+      <w:pPr>
+        <w:pStyle w:val="Paragraphedeliste"/>
+        <w:numPr>
+          <w:ilvl w:val="0"/>
+          <w:numId w:val="3"/>
+        </w:numPr>
+      </w:pPr>
+      <w:r>
+        <w:t>Garder les notes en commun entre 2 accords à la même voix</w:t>
+      </w:r>
+    </w:p>
+    <w:p>
+      <w:pPr>
+        <w:pStyle w:val="Paragraphedeliste"/>
+        <w:numPr>
+          <w:ilvl w:val="0"/>
+          <w:numId w:val="4"/>
+        </w:numPr>
+      </w:pPr>
+      <w:r>
+        <w:t>Implémenté par une contrainte</w:t>
+      </w:r>
+    </w:p>
+    <w:p>
+      <w:pPr>
+        <w:pStyle w:val="Paragraphedeliste"/>
+        <w:numPr>
+          <w:ilvl w:val="0"/>
+          <w:numId w:val="3"/>
+        </w:numPr>
+      </w:pPr>
+      <w:r>
+        <w:t>Enchainer les autres voix au plus près</w:t>
+      </w:r>
+    </w:p>
+    <w:p>
+      <w:pPr>
+        <w:pStyle w:val="Paragraphedeliste"/>
+        <w:numPr>
+          <w:ilvl w:val="0"/>
+          <w:numId w:val="4"/>
+        </w:numPr>
+      </w:pPr>
+      <w:r>
+        <w:t>Implémenté avec une préférence, on minimise la somme des intervalles mélodiques</w:t>
+      </w:r>
+    </w:p>
+    <w:p>
+      <w:pPr>
+        <w:pStyle w:val="Paragraphedeliste"/>
+        <w:numPr>
+          <w:ilvl w:val="0"/>
+          <w:numId w:val="3"/>
+        </w:numPr>
+      </w:pPr>
+      <w:r>
+        <w:t>Enchainement d’accords avec une seconde/septième entre les 2 fondamentales</w:t>
+      </w:r>
+    </w:p>
+    <w:p>
+      <w:pPr>
+        <w:pStyle w:val="Paragraphedeliste"/>
+        <w:numPr>
+          <w:ilvl w:val="0"/>
+          <w:numId w:val="4"/>
+        </w:numPr>
+        <w:rPr>
+          <w:lang w:val="en-US"/>
+        </w:rPr>
+      </w:pPr>
+      <w:proofErr w:type="spellStart"/>
+      <w:r>
+        <w:rPr>
+          <w:lang w:val="en-US"/>
+        </w:rPr>
+        <w:t>Cette</w:t>
+      </w:r>
+      <w:proofErr w:type="spellEnd"/>
+      <w:r>
+        <w:rPr>
+          <w:lang w:val="en-US"/>
+        </w:rPr>
+        <w:t xml:space="preserve"> </w:t>
+      </w:r>
+      <w:proofErr w:type="spellStart"/>
+      <w:r>
+        <w:rPr>
+          <w:lang w:val="en-US"/>
+        </w:rPr>
+        <w:t>règle</w:t>
+      </w:r>
+      <w:proofErr w:type="spellEnd"/>
+      <w:r>
+        <w:rPr>
+          <w:lang w:val="en-US"/>
+        </w:rPr>
+        <w:t xml:space="preserve"> </w:t>
+      </w:r>
+      <w:proofErr w:type="spellStart"/>
+      <w:r>
+        <w:rPr>
+          <w:lang w:val="en-US"/>
+        </w:rPr>
+        <w:t>est</w:t>
+      </w:r>
+      <w:proofErr w:type="spellEnd"/>
+      <w:r>
+        <w:rPr>
+          <w:lang w:val="en-US"/>
+        </w:rPr>
+        <w:t xml:space="preserve"> </w:t>
+      </w:r>
+      <w:proofErr w:type="spellStart"/>
+      <w:r>
+        <w:rPr>
+          <w:lang w:val="en-US"/>
+        </w:rPr>
+        <w:t>implémentée</w:t>
+      </w:r>
+      <w:proofErr w:type="spellEnd"/>
+      <w:r>
+        <w:rPr>
+          <w:lang w:val="en-US"/>
+        </w:rPr>
+        <w:t xml:space="preserve"> avec </w:t>
+      </w:r>
+      <w:proofErr w:type="spellStart"/>
+      <w:r>
+        <w:rPr>
+          <w:lang w:val="en-US"/>
+        </w:rPr>
+        <w:t>une</w:t>
+      </w:r>
+      <w:proofErr w:type="spellEnd"/>
+      <w:r>
+        <w:rPr>
+          <w:lang w:val="en-US"/>
+        </w:rPr>
+        <w:t xml:space="preserve"> </w:t>
+      </w:r>
+      <w:proofErr w:type="spellStart"/>
+      <w:r>
+        <w:rPr>
+          <w:lang w:val="en-US"/>
+        </w:rPr>
+        <w:t>contrainte</w:t>
+      </w:r>
+      <w:proofErr w:type="spellEnd"/>
+      <w:r>
+        <w:rPr>
+          <w:lang w:val="en-US"/>
+        </w:rPr>
+        <w:t xml:space="preserve"> (</w:t>
+      </w:r>
+      <w:r>
+        <w:rPr>
+          <w:color w:val="FF0000"/>
+          <w:lang w:val="en-US"/>
+        </w:rPr>
+        <w:t xml:space="preserve">this works but </w:t>
+      </w:r>
+      <w:proofErr w:type="spellStart"/>
+      <w:r>
+        <w:rPr>
+          <w:color w:val="FF0000"/>
+          <w:lang w:val="en-US"/>
+        </w:rPr>
+        <w:t>sometines</w:t>
+      </w:r>
+      <w:proofErr w:type="spellEnd"/>
+      <w:r>
+        <w:rPr>
+          <w:color w:val="FF0000"/>
+          <w:lang w:val="en-US"/>
+        </w:rPr>
+        <w:t xml:space="preserve"> the bass does a downwards seventh -&gt; not ideal, </w:t>
+      </w:r>
+      <w:proofErr w:type="gramStart"/>
+      <w:r>
+        <w:rPr>
+          <w:color w:val="FF0000"/>
+          <w:lang w:val="en-US"/>
+        </w:rPr>
+        <w:t>look into</w:t>
+      </w:r>
+      <w:proofErr w:type="gramEnd"/>
+      <w:r>
+        <w:rPr>
+          <w:color w:val="FF0000"/>
+          <w:lang w:val="en-US"/>
+        </w:rPr>
+        <w:t xml:space="preserve"> giving priority to the minimized melodic intervals (tenor-alto-bass-soprano?)</w:t>
+      </w:r>
+      <w:r>
+        <w:rPr>
+          <w:color w:val="FF0000"/>
+          <w:lang w:val="en-US"/>
+        </w:rPr>
+        <w:t>)</w:t>
+      </w:r>
+    </w:p>
+    <w:p>
+      <w:pPr>
+        <w:rPr>
+          <w:lang w:val="en-US"/>
+        </w:rPr>
+      </w:pPr>
+    </w:p>
+    <w:p>
+      <w:pPr>
+        <w:rPr>
+          <w:lang w:val="en-US"/>
+        </w:rPr>
+      </w:pPr>
+    </w:p>
     <w:p>
       <w:pPr>
         <w:pStyle w:val="Sous-titre"/>
@@ -195,7 +419,7 @@
         </w:numPr>
       </w:pPr>
       <w:r>
-        <w:t xml:space="preserve">Enchainement d’accords avec une quinte/quarte entre les fondamentales + enchainement d’accords avec une tierce/sixte entre les fondamentales : ces 2 règles sont groupées car elles peuvent être exprimées de la même façon. </w:t>
+        <w:t>Les accords diminués sont utilisés de préférence à 3 voix</w:t>
       </w:r>
     </w:p>
     <w:p>
@@ -207,16 +431,56 @@
         </w:numPr>
       </w:pPr>
       <w:r>
-        <w:t>Le fait de garder les notes en commun à la même voix (</w:t>
+        <w:t>Implémenté avec un cout, on compte le nombre d’accords diminués qui ont 4 voix et on minimise ce nombre (</w:t>
       </w:r>
       <w:r>
         <w:rPr>
           <w:color w:val="FF0000"/>
         </w:rPr>
-        <w:t>attention, dans le livre il n’est pas précisé que la basse ne suit pas cette règle mais en pratique elle ne peut pas la suivre</w:t>
-      </w:r>
-      <w:r>
-        <w:t>) est implémenté par une contrainte</w:t>
+        <w:t>Pour l’instant, utiliser un accord à 3 voix revient à doubler une des notes à la même hauteur, mais cela restreint les mouvements mélodiques des voix, donc il faut discuter avec Karim de la meilleure façon de le faire</w:t>
+      </w:r>
+      <w:r>
+        <w:t>)</w:t>
+      </w:r>
+    </w:p>
+    <w:p>
+      <w:pPr>
+        <w:pStyle w:val="Paragraphedeliste"/>
+        <w:numPr>
+          <w:ilvl w:val="0"/>
+          <w:numId w:val="1"/>
+        </w:numPr>
+        <w:rPr>
+          <w:lang w:val="en-US"/>
+        </w:rPr>
+      </w:pPr>
+      <w:proofErr w:type="spellStart"/>
+      <w:r>
+        <w:rPr>
+          <w:lang w:val="en-US"/>
+        </w:rPr>
+        <w:t>Résolution</w:t>
+      </w:r>
+      <w:proofErr w:type="spellEnd"/>
+      <w:r>
+        <w:rPr>
+          <w:lang w:val="en-US"/>
+        </w:rPr>
+        <w:t xml:space="preserve"> de </w:t>
+      </w:r>
+      <w:proofErr w:type="spellStart"/>
+      <w:r>
+        <w:rPr>
+          <w:lang w:val="en-US"/>
+        </w:rPr>
+        <w:t>l’enchainement</w:t>
+      </w:r>
+      <w:proofErr w:type="spellEnd"/>
+      <w:r>
+        <w:rPr>
+          <w:lang w:val="en-US"/>
+        </w:rPr>
+        <w:t xml:space="preserve"> VII -&gt; I </w:t>
       </w:r>
     </w:p>
     <w:p>
@@ -226,88 +490,46 @@
           <w:ilvl w:val="0"/>
           <w:numId w:val="2"/>
         </w:numPr>
-      </w:pPr>
-      <w:r>
-        <w:t>le fait d’enchainer les autres voix au plus près est implémenté par une préférence minimisant les intervalles mélodiques à l’aide d’une variable cout qui est la somme des intervalles mélodiques en valeur absolue.</w:t>
-      </w:r>
-    </w:p>
-    <w:p>
-      <w:pPr>
-        <w:pStyle w:val="Paragraphedeliste"/>
-        <w:numPr>
-          <w:ilvl w:val="0"/>
-          <w:numId w:val="1"/>
-        </w:numPr>
-      </w:pPr>
-      <w:r>
-        <w:t>Enchainement d’accords avec une seconde/septième entre les 2 fondamentales</w:t>
-      </w:r>
-    </w:p>
-    <w:p>
-      <w:pPr>
-        <w:pStyle w:val="Paragraphedeliste"/>
-        <w:numPr>
-          <w:ilvl w:val="0"/>
-          <w:numId w:val="2"/>
-        </w:numPr>
-      </w:pPr>
-      <w:r>
-        <w:t>Cette règle est implémentée avec une contrainte</w:t>
-      </w:r>
-    </w:p>
-    <w:p>
-      <w:pPr>
-        <w:pStyle w:val="Paragraphedeliste"/>
-        <w:numPr>
-          <w:ilvl w:val="0"/>
-          <w:numId w:val="1"/>
-        </w:numPr>
-      </w:pPr>
-      <w:r>
-        <w:t>Les accords diminués sont utilisés de préférence à 3 voix</w:t>
-      </w:r>
-    </w:p>
-    <w:p>
-      <w:pPr>
-        <w:pStyle w:val="Paragraphedeliste"/>
-        <w:numPr>
-          <w:ilvl w:val="0"/>
-          <w:numId w:val="2"/>
-        </w:numPr>
-      </w:pPr>
-      <w:r>
-        <w:t>Implémenté avec un cout, on compte le nombre d’accords diminués qui ont 4 voix et on minimise ce nombre (</w:t>
-      </w:r>
-      <w:r>
-        <w:rPr>
-          <w:color w:val="FF0000"/>
-        </w:rPr>
-        <w:t>Pour l’instant, utiliser un accord à 3 voix revient à doubler une des notes à la même hauteur, mais cela restreint les mouvements mélodiques des voix, donc il faut discuter avec Karim de la meilleure façon de le faire</w:t>
-      </w:r>
-      <w:r>
-        <w:t>)</w:t>
-      </w:r>
-    </w:p>
-    <w:p>
-      <w:pPr>
-        <w:pStyle w:val="Paragraphedeliste"/>
-        <w:numPr>
-          <w:ilvl w:val="0"/>
-          <w:numId w:val="1"/>
-        </w:numPr>
-      </w:pPr>
-      <w:r>
-        <w:t>Résolution de l’enchainement VII -&gt; I (</w:t>
-      </w:r>
-      <w:r>
-        <w:rPr>
-          <w:color w:val="FF0000"/>
-        </w:rPr>
-        <w:t>TODO</w:t>
-      </w:r>
-      <w:r>
-        <w:t>)</w:t>
-      </w:r>
+        <w:rPr>
+          <w:lang w:val="en-US"/>
+        </w:rPr>
+      </w:pPr>
+      <w:proofErr w:type="spellStart"/>
+      <w:r>
+        <w:rPr>
+          <w:lang w:val="en-US"/>
+        </w:rPr>
+        <w:t>Implémenté</w:t>
+      </w:r>
+      <w:proofErr w:type="spellEnd"/>
+      <w:r>
+        <w:rPr>
+          <w:lang w:val="en-US"/>
+        </w:rPr>
+        <w:t xml:space="preserve"> avec </w:t>
+      </w:r>
+      <w:proofErr w:type="spellStart"/>
+      <w:r>
+        <w:rPr>
+          <w:lang w:val="en-US"/>
+        </w:rPr>
+        <w:t>une</w:t>
+      </w:r>
+      <w:proofErr w:type="spellEnd"/>
+      <w:r>
+        <w:rPr>
+          <w:lang w:val="en-US"/>
+        </w:rPr>
+        <w:t xml:space="preserve"> </w:t>
+      </w:r>
+      <w:proofErr w:type="spellStart"/>
+      <w:r>
+        <w:rPr>
+          <w:lang w:val="en-US"/>
+        </w:rPr>
+        <w:t>contrainte</w:t>
+      </w:r>
+      <w:proofErr w:type="spellEnd"/>
     </w:p>
     <w:p>
       <w:pPr>
@@ -331,18 +553,39 @@
         </w:numPr>
       </w:pPr>
       <w:r>
-        <w:t>Implémenté avec une contrainte, sauf la règle disant qu’il faut doubler la tierce parce qu’elle est redondante avec la règle interdisant les quintes parallèles (</w:t>
+        <w:t>Implémenté avec une contrainte, sauf la règle disant qu’il faut doubler la tierce parce qu’elle est redondante avec la règle interdisant les quintes parallèles</w:t>
+      </w:r>
+    </w:p>
+    <w:p>
+      <w:pPr>
+        <w:pStyle w:val="Paragraphedeliste"/>
+        <w:numPr>
+          <w:ilvl w:val="0"/>
+          <w:numId w:val="1"/>
+        </w:numPr>
+      </w:pPr>
+      <w:r>
+        <w:t>Les intervalles mélodiques augmentés sont à éviter (</w:t>
       </w:r>
       <w:r>
         <w:rPr>
           <w:color w:val="FF0000"/>
         </w:rPr>
-        <w:t>TODO vérifier que la quinte n’est jamais doublée</w:t>
+        <w:t>TODO pour l’instant il n’y a pas de manière facile de savoir si un intervalle mélodique est augmenté ou pas</w:t>
       </w:r>
       <w:r>
         <w:t>)</w:t>
       </w:r>
     </w:p>
+    <w:p/>
+    <w:p>
+      <w:pPr>
+        <w:pStyle w:val="Sous-titre"/>
+      </w:pPr>
+      <w:r>
+        <w:t>Première inversion</w:t>
+      </w:r>
+    </w:p>
     <w:p>
       <w:pPr>
         <w:pStyle w:val="Paragraphedeliste"/>
@@ -352,17 +595,37 @@
         </w:numPr>
       </w:pPr>
       <w:r>
-        <w:t>Les intervalles mélodiques augmentés sont à éviter (</w:t>
-      </w:r>
-      <w:r>
-        <w:rPr>
-          <w:color w:val="FF0000"/>
-        </w:rPr>
-        <w:t>TODO pour l’instant il n’y a pas de manière facile de savoir si un intervalle mélodique est augmenté ou pas</w:t>
-      </w:r>
-      <w:r>
-        <w:t>)</w:t>
-      </w:r>
+        <w:t xml:space="preserve">A 4 voix doubler la fondamentale ou la quinte de l’accord </w:t>
+      </w:r>
+    </w:p>
+    <w:p>
+      <w:pPr>
+        <w:pStyle w:val="Paragraphedeliste"/>
+        <w:numPr>
+          <w:ilvl w:val="0"/>
+          <w:numId w:val="2"/>
+        </w:numPr>
+      </w:pPr>
+      <w:r>
+        <w:t>Implémenté avec une contrainte</w:t>
+      </w:r>
+    </w:p>
+    <w:p>
+      <w:pPr>
+        <w:pStyle w:val="Paragraphedeliste"/>
+        <w:numPr>
+          <w:ilvl w:val="0"/>
+          <w:numId w:val="1"/>
+        </w:numPr>
+      </w:pPr>
+      <w:r>
+        <w:t>Enchainement II -&gt; V : la basse est doublée car c’est un bon degré, et les autres voix vont par mouvement contraire à la basse</w:t>
+      </w:r>
+    </w:p>
+    <w:p>
+      <w:pPr>
+        <w:pStyle w:val="Paragraphedeliste"/>
+      </w:pPr>
     </w:p>
     <w:p/>
     <w:p>
@@ -370,56 +633,6 @@
         <w:pStyle w:val="Sous-titre"/>
       </w:pPr>
       <w:r>
-        <w:t>Première inversion</w:t>
-      </w:r>
-    </w:p>
-    <w:p>
-      <w:pPr>
-        <w:pStyle w:val="Paragraphedeliste"/>
-        <w:numPr>
-          <w:ilvl w:val="0"/>
-          <w:numId w:val="1"/>
-        </w:numPr>
-      </w:pPr>
-      <w:r>
-        <w:t xml:space="preserve">A 4 voix doubler la fondamentale ou la quinte de l’accord </w:t>
-      </w:r>
-    </w:p>
-    <w:p>
-      <w:pPr>
-        <w:pStyle w:val="Paragraphedeliste"/>
-        <w:numPr>
-          <w:ilvl w:val="0"/>
-          <w:numId w:val="2"/>
-        </w:numPr>
-      </w:pPr>
-      <w:r>
-        <w:t>Implémenté avec une contrainte</w:t>
-      </w:r>
-    </w:p>
-    <w:p>
-      <w:pPr>
-        <w:pStyle w:val="Paragraphedeliste"/>
-        <w:numPr>
-          <w:ilvl w:val="0"/>
-          <w:numId w:val="1"/>
-        </w:numPr>
-      </w:pPr>
-      <w:r>
-        <w:t>Enchainement II -&gt; V : la basse est doublée car c’est un bon degré, et les autres voix vont par mouvement contraire à la basse</w:t>
-      </w:r>
-    </w:p>
-    <w:p>
-      <w:pPr>
-        <w:pStyle w:val="Paragraphedeliste"/>
-      </w:pPr>
-    </w:p>
-    <w:p/>
-    <w:p>
-      <w:pPr>
-        <w:pStyle w:val="Sous-titre"/>
-      </w:pPr>
-      <w:r>
         <w:t>Ordre d’optimisation des coûts</w:t>
       </w:r>
     </w:p>
@@ -433,7 +646,7 @@
         <w:pStyle w:val="Paragraphedeliste"/>
         <w:numPr>
           <w:ilvl w:val="0"/>
-          <w:numId w:val="1"/>
+          <w:numId w:val="5"/>
         </w:numPr>
       </w:pPr>
       <w:r>
@@ -445,7 +658,7 @@
         <w:pStyle w:val="Paragraphedeliste"/>
         <w:numPr>
           <w:ilvl w:val="0"/>
-          <w:numId w:val="1"/>
+          <w:numId w:val="5"/>
         </w:numPr>
       </w:pPr>
       <w:r>
@@ -457,7 +670,7 @@
         <w:pStyle w:val="Paragraphedeliste"/>
         <w:numPr>
           <w:ilvl w:val="0"/>
-          <w:numId w:val="1"/>
+          <w:numId w:val="5"/>
         </w:numPr>
       </w:pPr>
       <w:r>
@@ -469,7 +682,7 @@
         <w:pStyle w:val="Paragraphedeliste"/>
         <w:numPr>
           <w:ilvl w:val="0"/>
-          <w:numId w:val="1"/>
+          <w:numId w:val="5"/>
         </w:numPr>
       </w:pPr>
       <w:r>
@@ -601,6 +814,95 @@
     </w:lvl>
   </w:abstractNum>
   <w:abstractNum w:abstractNumId="1" w15:restartNumberingAfterBreak="0">
+    <w:nsid w:val="2CF864F4"/>
+    <w:multiLevelType w:val="hybridMultilevel"/>
+    <w:tmpl w:val="1F1824D0"/>
+    <w:lvl w:ilvl="0" w:tplc="040C000F">
+      <w:start w:val="1"/>
+      <w:numFmt w:val="decimal"/>
+      <w:lvlText w:val="%1."/>
+      <w:lvlJc w:val="left"/>
+      <w:pPr>
+        <w:ind w:left="720" w:hanging="360"/>
+      </w:pPr>
+      <w:rPr>
+        <w:rFonts w:hint="default"/>
+      </w:rPr>
+    </w:lvl>
+    <w:lvl w:ilvl="1" w:tplc="040C0019" w:tentative="1">
+      <w:start w:val="1"/>
+      <w:numFmt w:val="lowerLetter"/>
+      <w:lvlText w:val="%2."/>
+      <w:lvlJc w:val="left"/>
+      <w:pPr>
+        <w:ind w:left="1440" w:hanging="360"/>
+      </w:pPr>
+    </w:lvl>
+    <w:lvl w:ilvl="2" w:tplc="040C001B" w:tentative="1">
+      <w:start w:val="1"/>
+      <w:numFmt w:val="lowerRoman"/>
+      <w:lvlText w:val="%3."/>
+      <w:lvlJc w:val="right"/>
+      <w:pPr>
+        <w:ind w:left="2160" w:hanging="180"/>
+      </w:pPr>
+    </w:lvl>
+    <w:lvl w:ilvl="3" w:tplc="040C000F" w:tentative="1">
+      <w:start w:val="1"/>
+      <w:numFmt w:val="decimal"/>
+      <w:lvlText w:val="%4."/>
+      <w:lvlJc w:val="left"/>
+      <w:pPr>
+        <w:ind w:left="2880" w:hanging="360"/>
+      </w:pPr>
+    </w:lvl>
+    <w:lvl w:ilvl="4" w:tplc="040C0019" w:tentative="1">
+      <w:start w:val="1"/>
+      <w:numFmt w:val="lowerLetter"/>
+      <w:lvlText w:val="%5."/>
+      <w:lvlJc w:val="left"/>
+      <w:pPr>
+        <w:ind w:left="3600" w:hanging="360"/>
+      </w:pPr>
+    </w:lvl>
+    <w:lvl w:ilvl="5" w:tplc="040C001B" w:tentative="1">
+      <w:start w:val="1"/>
+      <w:numFmt w:val="lowerRoman"/>
+      <w:lvlText w:val="%6."/>
+      <w:lvlJc w:val="right"/>
+      <w:pPr>
+        <w:ind w:left="4320" w:hanging="180"/>
+      </w:pPr>
+    </w:lvl>
+    <w:lvl w:ilvl="6" w:tplc="040C000F" w:tentative="1">
+      <w:start w:val="1"/>
+      <w:numFmt w:val="decimal"/>
+      <w:lvlText w:val="%7."/>
+      <w:lvlJc w:val="left"/>
+      <w:pPr>
+        <w:ind w:left="5040" w:hanging="360"/>
+      </w:pPr>
+    </w:lvl>
+    <w:lvl w:ilvl="7" w:tplc="040C0019" w:tentative="1">
+      <w:start w:val="1"/>
+      <w:numFmt w:val="lowerLetter"/>
+      <w:lvlText w:val="%8."/>
+      <w:lvlJc w:val="left"/>
+      <w:pPr>
+        <w:ind w:left="5760" w:hanging="360"/>
+      </w:pPr>
+    </w:lvl>
+    <w:lvl w:ilvl="8" w:tplc="040C001B" w:tentative="1">
+      <w:start w:val="1"/>
+      <w:numFmt w:val="lowerRoman"/>
+      <w:lvlText w:val="%9."/>
+      <w:lvlJc w:val="right"/>
+      <w:pPr>
+        <w:ind w:left="6480" w:hanging="180"/>
+      </w:pPr>
+    </w:lvl>
+  </w:abstractNum>
+  <w:abstractNum w:abstractNumId="2" w15:restartNumberingAfterBreak="0">
     <w:nsid w:val="2F3A0E6C"/>
     <w:multiLevelType w:val="hybridMultilevel"/>
     <w:tmpl w:val="58ECDB76"/>
@@ -712,7 +1014,7 @@
       </w:rPr>
     </w:lvl>
   </w:abstractNum>
-  <w:abstractNum w:abstractNumId="2" w15:restartNumberingAfterBreak="0">
+  <w:abstractNum w:abstractNumId="3" w15:restartNumberingAfterBreak="0">
     <w:nsid w:val="538B3716"/>
     <w:multiLevelType w:val="hybridMultilevel"/>
     <w:tmpl w:val="06CE52FA"/>
@@ -824,7 +1126,7 @@
       </w:rPr>
     </w:lvl>
   </w:abstractNum>
-  <w:abstractNum w:abstractNumId="3" w15:restartNumberingAfterBreak="0">
+  <w:abstractNum w:abstractNumId="4" w15:restartNumberingAfterBreak="0">
     <w:nsid w:val="7ED176FD"/>
     <w:multiLevelType w:val="hybridMultilevel"/>
     <w:tmpl w:val="BC6E81D4"/>
@@ -937,15 +1239,18 @@
     </w:lvl>
   </w:abstractNum>
   <w:num w:numId="1" w16cid:durableId="1201935498">
-    <w:abstractNumId w:val="2"/>
+    <w:abstractNumId w:val="3"/>
   </w:num>
   <w:num w:numId="2" w16cid:durableId="1046879520">
-    <w:abstractNumId w:val="3"/>
+    <w:abstractNumId w:val="4"/>
   </w:num>
   <w:num w:numId="3" w16cid:durableId="344986525">
     <w:abstractNumId w:val="0"/>
   </w:num>
   <w:num w:numId="4" w16cid:durableId="252666975">
+    <w:abstractNumId w:val="2"/>
+  </w:num>
+  <w:num w:numId="5" w16cid:durableId="2065519368">
     <w:abstractNumId w:val="1"/>
   </w:num>
 </w:numbering>

</xml_diff>